<commit_message>
docs(progress/final): add Xiejing's reflections
Signed-off-by: Rong Bao <webmaster@csmantle.top>
</commit_message>
<xml_diff>
--- a/docs/progress/final/项目总结&个人总结.docx
+++ b/docs/progress/final/项目总结&个人总结.docx
@@ -5356,27 +5356,69 @@
       <w:pPr>
         <w:spacing w:before="120" w:after="120"/>
         <w:ind w:firstLineChars="200" w:firstLine="480"/>
-      </w:pPr>
+        <w:rPr>
+          <w:rFonts w:hint="eastAsia"/>
+        </w:rPr>
+      </w:pPr>
+      <w:r>
+        <w:rPr>
+          <w:rFonts w:hint="eastAsia"/>
+        </w:rPr>
+        <w:t>在本学期软件工程课程中，我主要深度参与了需求分析、界面原型设计和测试等部分（其他部分的工作参与比较有限）。从整个实践课程整体来看，还是比较流畅的完成了整个毕业设计管理系统，也是完全地进行了整个流程，我挑参与比较多的部分讲下心得。</w:t>
+      </w:r>
+      <w:r>
+        <w:rPr>
+          <w:rFonts w:hint="eastAsia"/>
+        </w:rPr>
+        <w:tab/>
+      </w:r>
     </w:p>
     <w:p>
       <w:pPr>
         <w:spacing w:before="120" w:after="120"/>
         <w:ind w:firstLineChars="200" w:firstLine="480"/>
-      </w:pPr>
+        <w:rPr>
+          <w:rFonts w:hint="eastAsia"/>
+        </w:rPr>
+      </w:pPr>
+      <w:r>
+        <w:rPr>
+          <w:rFonts w:hint="eastAsia"/>
+        </w:rPr>
+        <w:t>需求分析阶段其实是我以前比较小看的阶段，我确实有着非常大众的想法：需求那不是人家提的么，还能有什么，怎么会有写代码的难。但是实际上操作起来能感受到差距非常大。提的需求可以很简单，就像告诉我要一个毕业设计系统，但是要去整理这个系统里有哪些模块，要实现哪些功能甚至于毕业设计到底是个什么流程，我基本一无所知。这个过程了查了不少网页网站，咨询过学长，才逐步清晰需求是怎么样的，模块又应该怎么设计。这样的过程和我下面提到的测试都给我一种毫无头绪的感觉。</w:t>
+      </w:r>
     </w:p>
     <w:p>
       <w:pPr>
         <w:spacing w:before="120" w:after="120"/>
         <w:ind w:firstLineChars="200" w:firstLine="480"/>
       </w:pPr>
+      <w:r>
+        <w:rPr>
+          <w:rFonts w:hint="eastAsia"/>
+        </w:rPr>
+        <w:t>除此之外是测试阶段，参与测试程序本来也是以为比较简单的，自认为是比较考验想象力，实际上对其他的一些方面也有要求。就像完整的代码给我我跑不起来，需要配置诸多环境，还总是出错。而且对代码理解不足，白盒测试非常难进行。测试本身对于技术的要求也不算低，需要尝试对于不同的接口绕开前端发送数据等等。而且测试范围给人一种“无边无际”的感觉，比如：每一步都会想到检查各种不同部分状态，很容易理不清楚；设计测试用例的时候，每个部分有</w:t>
+      </w:r>
+      <w:r>
+        <w:rPr>
+          <w:rFonts w:hint="eastAsia"/>
+        </w:rPr>
+        <w:lastRenderedPageBreak/>
+        <w:t>大量不同的不合法状态，各个不合法状态组合是否又会出现问题，等等想法会不断涌现，有种测不完的感觉。</w:t>
+      </w:r>
     </w:p>
     <w:p>
       <w:pPr>
         <w:spacing w:before="120" w:after="120"/>
         <w:ind w:firstLineChars="200" w:firstLine="480"/>
       </w:pPr>
-    </w:p>
-    <w:p/>
+      <w:r>
+        <w:rPr>
+          <w:rFonts w:hint="eastAsia"/>
+        </w:rPr>
+        <w:t>从整体上来说，个人认为体验了全流程还是非常有意义的，尤其是具体参与两个比较“从抽象到具体”的部分，让我对这样的流程有了一点自己的理解，也在一定程度上让我知道了如何进行类似的“从抽象到具体”的工作面，从一些简单的东西（需求，测例想法）发散到更多的角度和内容，然后收束回到具体如何做上面。</w:t>
+      </w:r>
+    </w:p>
     <w:sectPr>
       <w:footerReference w:type="default" r:id="rId15"/>
       <w:pgSz w:w="11906" w:h="16838"/>

</xml_diff>